<commit_message>
Code is in and document updated
</commit_message>
<xml_diff>
--- a/GIT_Training.docx
+++ b/GIT_Training.docx
@@ -229,8 +229,6 @@
         </w:rPr>
         <w:t xml:space="preserve"> es sencillo.</w:t>
       </w:r>
-      <w:bookmarkStart w:id="0" w:name="_GoBack"/>
-      <w:bookmarkEnd w:id="0"/>
     </w:p>
     <w:p>
       <w:pPr>
@@ -586,7 +584,6 @@
       <w:r>
         <w:rPr>
           <w:rFonts w:ascii="Consolas" w:eastAsia="Times New Roman" w:hAnsi="Consolas" w:cs="Courier New"/>
-          <w:i/>
           <w:color w:val="24292E"/>
           <w:sz w:val="21"/>
           <w:szCs w:val="21"/>
@@ -598,7 +595,6 @@
       <w:r>
         <w:rPr>
           <w:rFonts w:ascii="Consolas" w:eastAsia="Times New Roman" w:hAnsi="Consolas" w:cs="Courier New"/>
-          <w:i/>
           <w:color w:val="24292E"/>
           <w:sz w:val="21"/>
           <w:szCs w:val="21"/>
@@ -610,7 +606,6 @@
       <w:r>
         <w:rPr>
           <w:rFonts w:ascii="Consolas" w:eastAsia="Times New Roman" w:hAnsi="Consolas" w:cs="Courier New"/>
-          <w:i/>
           <w:color w:val="24292E"/>
           <w:sz w:val="21"/>
           <w:szCs w:val="21"/>
@@ -622,7 +617,6 @@
       <w:r>
         <w:rPr>
           <w:rFonts w:ascii="Consolas" w:eastAsia="Times New Roman" w:hAnsi="Consolas" w:cs="Courier New"/>
-          <w:i/>
           <w:color w:val="24292E"/>
           <w:sz w:val="21"/>
           <w:szCs w:val="21"/>
@@ -634,7 +628,6 @@
       <w:r>
         <w:rPr>
           <w:rFonts w:ascii="Consolas" w:eastAsia="Times New Roman" w:hAnsi="Consolas" w:cs="Courier New"/>
-          <w:i/>
           <w:color w:val="24292E"/>
           <w:sz w:val="21"/>
           <w:szCs w:val="21"/>
@@ -646,7 +639,6 @@
       <w:r>
         <w:rPr>
           <w:rFonts w:ascii="Consolas" w:eastAsia="Times New Roman" w:hAnsi="Consolas" w:cs="Courier New"/>
-          <w:i/>
           <w:color w:val="24292E"/>
           <w:sz w:val="21"/>
           <w:szCs w:val="21"/>
@@ -658,7 +650,6 @@
       <w:r>
         <w:rPr>
           <w:rFonts w:ascii="Consolas" w:eastAsia="Times New Roman" w:hAnsi="Consolas" w:cs="Courier New"/>
-          <w:i/>
           <w:color w:val="24292E"/>
           <w:sz w:val="21"/>
           <w:szCs w:val="21"/>
@@ -670,116 +661,85 @@
       <w:r>
         <w:rPr>
           <w:rFonts w:ascii="Consolas" w:eastAsia="Times New Roman" w:hAnsi="Consolas" w:cs="Courier New"/>
-          <w:i/>
           <w:color w:val="24292E"/>
           <w:sz w:val="21"/>
           <w:szCs w:val="21"/>
           <w:lang w:val="es-ES"/>
         </w:rPr>
-        <w:t xml:space="preserve"> https://github.com/reb0rt081/Science-Engineering.git</w:t>
-      </w:r>
-    </w:p>
-    <w:p>
-      <w:pPr>
-        <w:tabs>
-          <w:tab w:val="left" w:pos="916"/>
-          <w:tab w:val="left" w:pos="1832"/>
-          <w:tab w:val="left" w:pos="2748"/>
-          <w:tab w:val="left" w:pos="3664"/>
-          <w:tab w:val="left" w:pos="4580"/>
-          <w:tab w:val="left" w:pos="5496"/>
-          <w:tab w:val="left" w:pos="6412"/>
-          <w:tab w:val="left" w:pos="7328"/>
-          <w:tab w:val="left" w:pos="8244"/>
-          <w:tab w:val="left" w:pos="9160"/>
-          <w:tab w:val="left" w:pos="10076"/>
-          <w:tab w:val="left" w:pos="10992"/>
-          <w:tab w:val="left" w:pos="11908"/>
-          <w:tab w:val="left" w:pos="12824"/>
-          <w:tab w:val="left" w:pos="13740"/>
-          <w:tab w:val="left" w:pos="14656"/>
-        </w:tabs>
-        <w:spacing w:line="240" w:lineRule="auto"/>
+        <w:t xml:space="preserve"> </w:t>
+      </w:r>
+      <w:hyperlink r:id="rId9" w:history="1">
+        <w:r>
+          <w:rPr>
+            <w:rStyle w:val="Hyperlink"/>
+            <w:rFonts w:ascii="Consolas" w:eastAsia="Times New Roman" w:hAnsi="Consolas" w:cs="Courier New"/>
+            <w:sz w:val="21"/>
+            <w:szCs w:val="21"/>
+            <w:lang w:val="es-ES"/>
+          </w:rPr>
+          <w:t>https://github.com/reb0rt081/Science-Engineering.git</w:t>
+        </w:r>
+      </w:hyperlink>
+      <w:r>
         <w:rPr>
           <w:rFonts w:ascii="Consolas" w:eastAsia="Times New Roman" w:hAnsi="Consolas" w:cs="Courier New"/>
-          <w:i/>
           <w:color w:val="24292E"/>
           <w:sz w:val="21"/>
           <w:szCs w:val="21"/>
           <w:lang w:val="es-ES"/>
         </w:rPr>
-      </w:pPr>
-      <w:proofErr w:type="spellStart"/>
-      <w:r>
-        <w:rPr>
-          <w:rFonts w:ascii="Consolas" w:eastAsia="Times New Roman" w:hAnsi="Consolas" w:cs="Courier New"/>
-          <w:i/>
-          <w:color w:val="24292E"/>
-          <w:sz w:val="21"/>
-          <w:szCs w:val="21"/>
-          <w:lang w:val="es-ES"/>
-        </w:rPr>
-        <w:t>git</w:t>
-      </w:r>
-      <w:proofErr w:type="spellEnd"/>
-      <w:r>
-        <w:rPr>
-          <w:rFonts w:ascii="Consolas" w:eastAsia="Times New Roman" w:hAnsi="Consolas" w:cs="Courier New"/>
-          <w:i/>
-          <w:color w:val="24292E"/>
-          <w:sz w:val="21"/>
-          <w:szCs w:val="21"/>
-          <w:lang w:val="es-ES"/>
-        </w:rPr>
         <w:t xml:space="preserve"> </w:t>
       </w:r>
-      <w:proofErr w:type="spellStart"/>
-      <w:r>
-        <w:rPr>
-          <w:rFonts w:ascii="Consolas" w:eastAsia="Times New Roman" w:hAnsi="Consolas" w:cs="Courier New"/>
-          <w:i/>
-          <w:color w:val="24292E"/>
-          <w:sz w:val="21"/>
-          <w:szCs w:val="21"/>
-          <w:lang w:val="es-ES"/>
-        </w:rPr>
-        <w:t>push</w:t>
-      </w:r>
-      <w:proofErr w:type="spellEnd"/>
-      <w:r>
-        <w:rPr>
-          <w:rFonts w:ascii="Consolas" w:eastAsia="Times New Roman" w:hAnsi="Consolas" w:cs="Courier New"/>
-          <w:i/>
-          <w:color w:val="24292E"/>
-          <w:sz w:val="21"/>
-          <w:szCs w:val="21"/>
-          <w:lang w:val="es-ES"/>
-        </w:rPr>
-        <w:t xml:space="preserve"> -u </w:t>
-      </w:r>
-      <w:proofErr w:type="spellStart"/>
-      <w:r>
-        <w:rPr>
-          <w:rFonts w:ascii="Consolas" w:eastAsia="Times New Roman" w:hAnsi="Consolas" w:cs="Courier New"/>
-          <w:i/>
-          <w:color w:val="24292E"/>
-          <w:sz w:val="21"/>
-          <w:szCs w:val="21"/>
-          <w:lang w:val="es-ES"/>
-        </w:rPr>
+      <w:r>
+        <w:t>(</w:t>
+      </w:r>
+      <w:proofErr w:type="spellStart"/>
+      <w:r>
+        <w:t>solamente</w:t>
+      </w:r>
+      <w:proofErr w:type="spellEnd"/>
+      <w:r>
+        <w:t xml:space="preserve"> es </w:t>
+      </w:r>
+      <w:proofErr w:type="spellStart"/>
+      <w:r>
+        <w:t>necesario</w:t>
+      </w:r>
+      <w:proofErr w:type="spellEnd"/>
+      <w:r>
+        <w:t xml:space="preserve"> </w:t>
+      </w:r>
+      <w:proofErr w:type="spellStart"/>
+      <w:r>
+        <w:t>ejecutar</w:t>
+      </w:r>
+      <w:proofErr w:type="spellEnd"/>
+      <w:r>
+        <w:t xml:space="preserve"> este comando una </w:t>
+      </w:r>
+      <w:proofErr w:type="spellStart"/>
+      <w:r>
+        <w:t>vez</w:t>
+      </w:r>
+      <w:proofErr w:type="spellEnd"/>
+      <w:r>
+        <w:t xml:space="preserve"> para crear la </w:t>
+      </w:r>
+      <w:proofErr w:type="spellStart"/>
+      <w:r>
+        <w:t>conexión</w:t>
+      </w:r>
+      <w:proofErr w:type="spellEnd"/>
+      <w:r>
+        <w:t xml:space="preserve"> “</w:t>
+      </w:r>
+      <w:proofErr w:type="spellStart"/>
+      <w:r>
         <w:t>origin</w:t>
       </w:r>
       <w:proofErr w:type="spellEnd"/>
       <w:r>
-        <w:rPr>
-          <w:rFonts w:ascii="Consolas" w:eastAsia="Times New Roman" w:hAnsi="Consolas" w:cs="Courier New"/>
-          <w:i/>
-          <w:color w:val="24292E"/>
-          <w:sz w:val="21"/>
-          <w:szCs w:val="21"/>
-          <w:lang w:val="es-ES"/>
-        </w:rPr>
-        <w:t xml:space="preserve"> master</w:t>
+        <w:t>”).</w:t>
       </w:r>
     </w:p>
     <w:p>
@@ -788,9 +748,629 @@
           <w:lang w:val="es-ES"/>
         </w:rPr>
       </w:pPr>
+      <w:proofErr w:type="spellStart"/>
+      <w:r>
+        <w:rPr>
+          <w:lang w:val="es-ES"/>
+        </w:rPr>
+        <w:t>git</w:t>
+      </w:r>
+      <w:proofErr w:type="spellEnd"/>
+      <w:r>
+        <w:rPr>
+          <w:lang w:val="es-ES"/>
+        </w:rPr>
+        <w:t xml:space="preserve"> </w:t>
+      </w:r>
+      <w:proofErr w:type="spellStart"/>
+      <w:r>
+        <w:rPr>
+          <w:lang w:val="es-ES"/>
+        </w:rPr>
+        <w:t>push</w:t>
+      </w:r>
+      <w:proofErr w:type="spellEnd"/>
+      <w:r>
+        <w:rPr>
+          <w:lang w:val="es-ES"/>
+        </w:rPr>
+        <w:t xml:space="preserve"> -u </w:t>
+      </w:r>
+      <w:proofErr w:type="spellStart"/>
+      <w:r>
+        <w:rPr>
+          <w:lang w:val="es-ES"/>
+        </w:rPr>
+        <w:t>origin</w:t>
+      </w:r>
+      <w:proofErr w:type="spellEnd"/>
+      <w:r>
+        <w:rPr>
+          <w:lang w:val="es-ES"/>
+        </w:rPr>
+        <w:t xml:space="preserve"> master</w:t>
+      </w:r>
+      <w:r>
+        <w:rPr>
+          <w:lang w:val="es-ES"/>
+        </w:rPr>
+        <w:t xml:space="preserve"> (mete el código local en el repositorio).</w:t>
+      </w:r>
+    </w:p>
+    <w:p>
+      <w:pPr>
+        <w:rPr>
+          <w:lang w:val="es-ES"/>
+        </w:rPr>
+      </w:pPr>
+    </w:p>
+    <w:p>
+      <w:pPr>
+        <w:pStyle w:val="Heading1"/>
+        <w:rPr>
+          <w:lang w:val="es-ES"/>
+        </w:rPr>
+      </w:pPr>
+      <w:r>
+        <w:rPr>
+          <w:lang w:val="es-ES"/>
+        </w:rPr>
+        <w:t>Operaciones</w:t>
+      </w:r>
+    </w:p>
+    <w:p>
+      <w:pPr>
+        <w:pStyle w:val="Heading2"/>
+        <w:rPr>
+          <w:lang w:val="es-ES"/>
+        </w:rPr>
+      </w:pPr>
+      <w:proofErr w:type="spellStart"/>
+      <w:r>
+        <w:rPr>
+          <w:lang w:val="es-ES"/>
+        </w:rPr>
+        <w:t>git</w:t>
+      </w:r>
+      <w:proofErr w:type="spellEnd"/>
+      <w:r>
+        <w:rPr>
+          <w:lang w:val="es-ES"/>
+        </w:rPr>
+        <w:t xml:space="preserve"> </w:t>
+      </w:r>
+      <w:proofErr w:type="spellStart"/>
+      <w:r>
+        <w:rPr>
+          <w:lang w:val="es-ES"/>
+        </w:rPr>
+        <w:t>add</w:t>
+      </w:r>
+      <w:proofErr w:type="spellEnd"/>
+      <w:r>
+        <w:rPr>
+          <w:lang w:val="es-ES"/>
+        </w:rPr>
+        <w:t xml:space="preserve"> (.|&lt;files&gt;)</w:t>
+      </w:r>
+    </w:p>
+    <w:p>
+      <w:pPr>
+        <w:rPr>
+          <w:lang w:val="es-ES"/>
+        </w:rPr>
+      </w:pPr>
+      <w:r>
+        <w:rPr>
+          <w:lang w:val="es-ES"/>
+        </w:rPr>
+        <w:t xml:space="preserve">Añade o bien todos los archivos o aquellos archivos especificados listos para hacer </w:t>
+      </w:r>
+      <w:proofErr w:type="spellStart"/>
+      <w:r>
+        <w:rPr>
+          <w:lang w:val="es-ES"/>
+        </w:rPr>
+        <w:t>commit</w:t>
+      </w:r>
+      <w:proofErr w:type="spellEnd"/>
+      <w:r>
+        <w:rPr>
+          <w:lang w:val="es-ES"/>
+        </w:rPr>
+        <w:t>.</w:t>
+      </w:r>
+    </w:p>
+    <w:p>
+      <w:pPr>
+        <w:rPr>
+          <w:lang w:val="es-ES"/>
+        </w:rPr>
+      </w:pPr>
+      <w:r>
+        <w:rPr>
+          <w:lang w:val="es-ES"/>
+        </w:rPr>
+        <w:t xml:space="preserve">Este comando se puede deshacer con </w:t>
+      </w:r>
+      <w:proofErr w:type="spellStart"/>
+      <w:r>
+        <w:rPr>
+          <w:b/>
+          <w:lang w:val="es-ES"/>
+        </w:rPr>
+        <w:t>git</w:t>
+      </w:r>
+      <w:proofErr w:type="spellEnd"/>
+      <w:r>
+        <w:rPr>
+          <w:b/>
+          <w:lang w:val="es-ES"/>
+        </w:rPr>
+        <w:t xml:space="preserve"> </w:t>
+      </w:r>
+      <w:proofErr w:type="spellStart"/>
+      <w:r>
+        <w:rPr>
+          <w:b/>
+          <w:lang w:val="es-ES"/>
+        </w:rPr>
+        <w:t>reset</w:t>
+      </w:r>
+      <w:proofErr w:type="spellEnd"/>
+      <w:r>
+        <w:rPr>
+          <w:b/>
+          <w:lang w:val="es-ES"/>
+        </w:rPr>
+        <w:t xml:space="preserve"> [&lt;files&gt;]</w:t>
+      </w:r>
+      <w:r>
+        <w:rPr>
+          <w:lang w:val="es-ES"/>
+        </w:rPr>
+        <w:t>.</w:t>
+      </w:r>
+      <w:r>
+        <w:rPr>
+          <w:lang w:val="es-ES"/>
+        </w:rPr>
+        <w:t xml:space="preserve"> Es equivalente a “</w:t>
+      </w:r>
+      <w:proofErr w:type="spellStart"/>
+      <w:r>
+        <w:rPr>
+          <w:lang w:val="es-ES"/>
+        </w:rPr>
+        <w:t>included</w:t>
+      </w:r>
+      <w:proofErr w:type="spellEnd"/>
+      <w:r>
+        <w:rPr>
+          <w:lang w:val="es-ES"/>
+        </w:rPr>
+        <w:t xml:space="preserve"> </w:t>
+      </w:r>
+      <w:proofErr w:type="spellStart"/>
+      <w:r>
+        <w:rPr>
+          <w:lang w:val="es-ES"/>
+        </w:rPr>
+        <w:t>changes</w:t>
+      </w:r>
+      <w:proofErr w:type="spellEnd"/>
+      <w:r>
+        <w:rPr>
+          <w:lang w:val="es-ES"/>
+        </w:rPr>
+        <w:t>” en TFS.</w:t>
+      </w:r>
+    </w:p>
+    <w:p>
+      <w:pPr>
+        <w:rPr>
+          <w:lang w:val="es-ES"/>
+        </w:rPr>
+      </w:pPr>
+    </w:p>
+    <w:p>
+      <w:pPr>
+        <w:pStyle w:val="Heading2"/>
+        <w:rPr>
+          <w:lang w:val="es-ES"/>
+        </w:rPr>
+      </w:pPr>
+      <w:proofErr w:type="spellStart"/>
+      <w:r>
+        <w:rPr>
+          <w:lang w:val="es-ES"/>
+        </w:rPr>
+        <w:t>git</w:t>
+      </w:r>
+      <w:proofErr w:type="spellEnd"/>
+      <w:r>
+        <w:rPr>
+          <w:lang w:val="es-ES"/>
+        </w:rPr>
+        <w:t xml:space="preserve"> status</w:t>
+      </w:r>
+    </w:p>
+    <w:p>
+      <w:pPr>
+        <w:rPr>
+          <w:lang w:val="es-ES"/>
+        </w:rPr>
+      </w:pPr>
+      <w:r>
+        <w:rPr>
+          <w:lang w:val="es-ES"/>
+        </w:rPr>
+        <w:t xml:space="preserve">Muestra archivos modificados y que están añadidos al índice listos para hacer </w:t>
+      </w:r>
+      <w:proofErr w:type="spellStart"/>
+      <w:r>
+        <w:rPr>
+          <w:lang w:val="es-ES"/>
+        </w:rPr>
+        <w:t>commit</w:t>
+      </w:r>
+      <w:proofErr w:type="spellEnd"/>
+      <w:r>
+        <w:rPr>
+          <w:lang w:val="es-ES"/>
+        </w:rPr>
+        <w:t>.</w:t>
+      </w:r>
+      <w:r>
+        <w:rPr>
+          <w:lang w:val="es-ES"/>
+        </w:rPr>
+        <w:t xml:space="preserve"> Es equivalente a ver </w:t>
+      </w:r>
+      <w:proofErr w:type="spellStart"/>
+      <w:r>
+        <w:rPr>
+          <w:lang w:val="es-ES"/>
+        </w:rPr>
+        <w:t>cual</w:t>
+      </w:r>
+      <w:proofErr w:type="spellEnd"/>
+      <w:r>
+        <w:rPr>
+          <w:lang w:val="es-ES"/>
+        </w:rPr>
+        <w:t xml:space="preserve"> es el estado de los archivos modificados que están en </w:t>
+      </w:r>
+      <w:proofErr w:type="spellStart"/>
+      <w:r>
+        <w:rPr>
+          <w:lang w:val="es-ES"/>
+        </w:rPr>
+        <w:t>included</w:t>
+      </w:r>
+      <w:proofErr w:type="spellEnd"/>
+      <w:r>
+        <w:rPr>
+          <w:lang w:val="es-ES"/>
+        </w:rPr>
+        <w:t>/</w:t>
+      </w:r>
+      <w:proofErr w:type="spellStart"/>
+      <w:r>
+        <w:rPr>
+          <w:lang w:val="es-ES"/>
+        </w:rPr>
+        <w:t>excluded</w:t>
+      </w:r>
+      <w:proofErr w:type="spellEnd"/>
+      <w:r>
+        <w:rPr>
+          <w:lang w:val="es-ES"/>
+        </w:rPr>
+        <w:t xml:space="preserve"> </w:t>
+      </w:r>
+      <w:proofErr w:type="spellStart"/>
+      <w:r>
+        <w:rPr>
+          <w:lang w:val="es-ES"/>
+        </w:rPr>
+        <w:t>changes</w:t>
+      </w:r>
+      <w:proofErr w:type="spellEnd"/>
+      <w:r>
+        <w:rPr>
+          <w:lang w:val="es-ES"/>
+        </w:rPr>
+        <w:t>. Los que están “</w:t>
+      </w:r>
+      <w:proofErr w:type="spellStart"/>
+      <w:r>
+        <w:rPr>
+          <w:lang w:val="es-ES"/>
+        </w:rPr>
+        <w:t>staged</w:t>
+      </w:r>
+      <w:proofErr w:type="spellEnd"/>
+      <w:r>
+        <w:rPr>
+          <w:lang w:val="es-ES"/>
+        </w:rPr>
+        <w:t>” están en “</w:t>
+      </w:r>
+      <w:proofErr w:type="spellStart"/>
+      <w:r>
+        <w:rPr>
+          <w:lang w:val="es-ES"/>
+        </w:rPr>
+        <w:t>included</w:t>
+      </w:r>
+      <w:proofErr w:type="spellEnd"/>
+      <w:r>
+        <w:rPr>
+          <w:lang w:val="es-ES"/>
+        </w:rPr>
+        <w:t xml:space="preserve"> </w:t>
+      </w:r>
+      <w:proofErr w:type="spellStart"/>
+      <w:r>
+        <w:rPr>
+          <w:lang w:val="es-ES"/>
+        </w:rPr>
+        <w:t>changes</w:t>
+      </w:r>
+      <w:proofErr w:type="spellEnd"/>
+      <w:r>
+        <w:rPr>
+          <w:lang w:val="es-ES"/>
+        </w:rPr>
+        <w:t>”. Los “</w:t>
+      </w:r>
+      <w:proofErr w:type="spellStart"/>
+      <w:r>
+        <w:rPr>
+          <w:lang w:val="es-ES"/>
+        </w:rPr>
+        <w:t>modified</w:t>
+      </w:r>
+      <w:proofErr w:type="spellEnd"/>
+      <w:r>
+        <w:rPr>
+          <w:lang w:val="es-ES"/>
+        </w:rPr>
+        <w:t xml:space="preserve">” están en </w:t>
+      </w:r>
+      <w:r>
+        <w:rPr>
+          <w:lang w:val="es-ES"/>
+        </w:rPr>
+        <w:t>“</w:t>
+      </w:r>
+      <w:proofErr w:type="spellStart"/>
+      <w:r>
+        <w:rPr>
+          <w:lang w:val="es-ES"/>
+        </w:rPr>
+        <w:t>excluded</w:t>
+      </w:r>
+      <w:proofErr w:type="spellEnd"/>
+      <w:r>
+        <w:rPr>
+          <w:lang w:val="es-ES"/>
+        </w:rPr>
+        <w:t xml:space="preserve"> </w:t>
+      </w:r>
+      <w:proofErr w:type="spellStart"/>
+      <w:r>
+        <w:rPr>
+          <w:lang w:val="es-ES"/>
+        </w:rPr>
+        <w:t>changes</w:t>
+      </w:r>
+      <w:proofErr w:type="spellEnd"/>
+      <w:r>
+        <w:rPr>
+          <w:lang w:val="es-ES"/>
+        </w:rPr>
+        <w:t>”</w:t>
+      </w:r>
+      <w:bookmarkStart w:id="0" w:name="_GoBack"/>
+      <w:bookmarkEnd w:id="0"/>
+      <w:r>
+        <w:rPr>
+          <w:lang w:val="es-ES"/>
+        </w:rPr>
+        <w:t>.</w:t>
+      </w:r>
+    </w:p>
+    <w:p>
+      <w:pPr>
+        <w:rPr>
+          <w:lang w:val="es-ES"/>
+        </w:rPr>
+      </w:pPr>
+    </w:p>
+    <w:p>
+      <w:pPr>
+        <w:pStyle w:val="Heading2"/>
+        <w:rPr>
+          <w:lang w:val="es-ES"/>
+        </w:rPr>
+      </w:pPr>
+      <w:proofErr w:type="spellStart"/>
+      <w:r>
+        <w:rPr>
+          <w:lang w:val="es-ES"/>
+        </w:rPr>
+        <w:t>git</w:t>
+      </w:r>
+      <w:proofErr w:type="spellEnd"/>
+      <w:r>
+        <w:rPr>
+          <w:lang w:val="es-ES"/>
+        </w:rPr>
+        <w:t xml:space="preserve"> </w:t>
+      </w:r>
+      <w:proofErr w:type="spellStart"/>
+      <w:r>
+        <w:rPr>
+          <w:lang w:val="es-ES"/>
+        </w:rPr>
+        <w:t>reset</w:t>
+      </w:r>
+      <w:proofErr w:type="spellEnd"/>
+      <w:r>
+        <w:rPr>
+          <w:lang w:val="es-ES"/>
+        </w:rPr>
+        <w:t xml:space="preserve"> [&lt;files&gt;]</w:t>
+      </w:r>
+    </w:p>
+    <w:p>
+      <w:pPr>
+        <w:rPr>
+          <w:lang w:val="es-ES"/>
+        </w:rPr>
+      </w:pPr>
+      <w:r>
+        <w:rPr>
+          <w:lang w:val="es-ES"/>
+        </w:rPr>
+        <w:t>Borra los archivos del índice que pasan de estado “</w:t>
+      </w:r>
+      <w:proofErr w:type="spellStart"/>
+      <w:r>
+        <w:rPr>
+          <w:lang w:val="es-ES"/>
+        </w:rPr>
+        <w:t>staged</w:t>
+      </w:r>
+      <w:proofErr w:type="spellEnd"/>
+      <w:r>
+        <w:rPr>
+          <w:lang w:val="es-ES"/>
+        </w:rPr>
+        <w:t>” (cuando están en el índice) a simplemente “</w:t>
+      </w:r>
+      <w:proofErr w:type="spellStart"/>
+      <w:r>
+        <w:rPr>
+          <w:lang w:val="es-ES"/>
+        </w:rPr>
+        <w:t>modified</w:t>
+      </w:r>
+      <w:proofErr w:type="spellEnd"/>
+      <w:r>
+        <w:rPr>
+          <w:lang w:val="es-ES"/>
+        </w:rPr>
+        <w:t xml:space="preserve">”. Los </w:t>
+      </w:r>
+      <w:r>
+        <w:rPr>
+          <w:lang w:val="es-ES"/>
+        </w:rPr>
+        <w:t>cambios se mantienen en el directorio de trabajo.</w:t>
+      </w:r>
+      <w:r>
+        <w:rPr>
+          <w:lang w:val="es-ES"/>
+        </w:rPr>
+        <w:t xml:space="preserve"> Es equivalente a “</w:t>
+      </w:r>
+      <w:proofErr w:type="spellStart"/>
+      <w:r>
+        <w:rPr>
+          <w:lang w:val="es-ES"/>
+        </w:rPr>
+        <w:t>excluded</w:t>
+      </w:r>
+      <w:proofErr w:type="spellEnd"/>
+      <w:r>
+        <w:rPr>
+          <w:lang w:val="es-ES"/>
+        </w:rPr>
+        <w:t xml:space="preserve"> </w:t>
+      </w:r>
+      <w:proofErr w:type="spellStart"/>
+      <w:r>
+        <w:rPr>
+          <w:lang w:val="es-ES"/>
+        </w:rPr>
+        <w:t>changes</w:t>
+      </w:r>
+      <w:proofErr w:type="spellEnd"/>
+      <w:r>
+        <w:rPr>
+          <w:lang w:val="es-ES"/>
+        </w:rPr>
+        <w:t>” in TFS.</w:t>
+      </w:r>
+    </w:p>
+    <w:p>
+      <w:pPr>
+        <w:pStyle w:val="Heading2"/>
+        <w:rPr>
+          <w:lang w:val="es-ES"/>
+        </w:rPr>
+      </w:pPr>
+      <w:proofErr w:type="spellStart"/>
+      <w:r>
+        <w:rPr>
+          <w:lang w:val="es-ES"/>
+        </w:rPr>
+        <w:t>git</w:t>
+      </w:r>
+      <w:proofErr w:type="spellEnd"/>
+      <w:r>
+        <w:rPr>
+          <w:lang w:val="es-ES"/>
+        </w:rPr>
+        <w:t xml:space="preserve"> </w:t>
+      </w:r>
+      <w:proofErr w:type="spellStart"/>
+      <w:r>
+        <w:rPr>
+          <w:lang w:val="es-ES"/>
+        </w:rPr>
+        <w:t>checkout</w:t>
+      </w:r>
+      <w:proofErr w:type="spellEnd"/>
+      <w:r>
+        <w:rPr>
+          <w:lang w:val="es-ES"/>
+        </w:rPr>
+        <w:t xml:space="preserve"> [&lt;files&gt; | .]</w:t>
+      </w:r>
+    </w:p>
+    <w:p>
+      <w:pPr>
+        <w:rPr>
+          <w:lang w:val="es-ES"/>
+        </w:rPr>
+      </w:pPr>
+      <w:r>
+        <w:rPr>
+          <w:lang w:val="es-ES"/>
+        </w:rPr>
+        <w:t>Elimina todos los ficheros o el fichero especificado del directorio de trabajo. Se pierden los cambios.</w:t>
+      </w:r>
+    </w:p>
+    <w:p>
+      <w:pPr>
+        <w:rPr>
+          <w:lang w:val="es-ES"/>
+        </w:rPr>
+      </w:pPr>
+    </w:p>
+    <w:p>
+      <w:pPr>
+        <w:rPr>
+          <w:lang w:val="es-ES"/>
+        </w:rPr>
+      </w:pPr>
     </w:p>
     <w:sectPr>
-      <w:headerReference w:type="default" r:id="rId9"/>
+      <w:headerReference w:type="default" r:id="rId10"/>
       <w:pgSz w:w="11906" w:h="16838"/>
       <w:pgMar w:top="1417" w:right="1701" w:bottom="1417" w:left="1701" w:header="708" w:footer="708" w:gutter="0"/>
       <w:cols w:space="708"/>
@@ -2649,6 +3229,7 @@
   <w:style w:type="character" w:default="1" w:styleId="DefaultParagraphFont">
     <w:name w:val="Default Paragraph Font"/>
     <w:uiPriority w:val="1"/>
+    <w:semiHidden/>
     <w:unhideWhenUsed/>
   </w:style>
   <w:style w:type="table" w:default="1" w:styleId="TableNormal">
@@ -3404,6 +3985,7 @@
   <w:style w:type="character" w:default="1" w:styleId="DefaultParagraphFont">
     <w:name w:val="Default Paragraph Font"/>
     <w:uiPriority w:val="1"/>
+    <w:semiHidden/>
     <w:unhideWhenUsed/>
   </w:style>
   <w:style w:type="table" w:default="1" w:styleId="TableNormal">
@@ -3913,6 +4495,8 @@
     <w:rsid w:val="00B33047"/>
     <w:rsid w:val="00CB2397"/>
     <w:rsid w:val="00D9124D"/>
+    <w:rsid w:val="00DD6578"/>
+    <w:rsid w:val="00E63570"/>
     <w:rsid w:val="00EE3CB7"/>
     <w:rsid w:val="00F207F1"/>
   </w:rsids>

</xml_diff>

<commit_message>
First Draft of Hydraulic app
</commit_message>
<xml_diff>
--- a/GIT_Training.docx
+++ b/GIT_Training.docx
@@ -3573,11 +3573,179 @@
         </w:rPr>
         <w:t>.</w:t>
       </w:r>
+    </w:p>
+    <w:p>
+      <w:pPr>
+        <w:rPr>
+          <w:lang w:val="es-ES"/>
+        </w:rPr>
+      </w:pPr>
+    </w:p>
+    <w:p>
+      <w:pPr>
+        <w:rPr>
+          <w:lang w:val="es-ES"/>
+        </w:rPr>
+      </w:pPr>
+      <w:r>
+        <w:rPr>
+          <w:noProof/>
+          <w:lang w:val="es-ES"/>
+        </w:rPr>
+        <w:lastRenderedPageBreak/>
+        <w:drawing>
+          <wp:inline distT="0" distB="0" distL="0" distR="0" wp14:anchorId="6410CC25" wp14:editId="209DDF1C">
+            <wp:extent cx="5400040" cy="3037293"/>
+            <wp:effectExtent l="0" t="0" r="0" b="0"/>
+            <wp:docPr id="1" name="Picture 1"/>
+            <wp:cNvGraphicFramePr>
+              <a:graphicFrameLocks xmlns:a="http://schemas.openxmlformats.org/drawingml/2006/main" noChangeAspect="1"/>
+            </wp:cNvGraphicFramePr>
+            <a:graphic xmlns:a="http://schemas.openxmlformats.org/drawingml/2006/main">
+              <a:graphicData uri="http://schemas.openxmlformats.org/drawingml/2006/picture">
+                <pic:pic xmlns:pic="http://schemas.openxmlformats.org/drawingml/2006/picture">
+                  <pic:nvPicPr>
+                    <pic:cNvPr id="0" name=""/>
+                    <pic:cNvPicPr/>
+                  </pic:nvPicPr>
+                  <pic:blipFill>
+                    <a:blip r:embed="rId11"/>
+                    <a:stretch>
+                      <a:fillRect/>
+                    </a:stretch>
+                  </pic:blipFill>
+                  <pic:spPr>
+                    <a:xfrm>
+                      <a:off x="0" y="0"/>
+                      <a:ext cx="5400040" cy="3037293"/>
+                    </a:xfrm>
+                    <a:prstGeom prst="rect">
+                      <a:avLst/>
+                    </a:prstGeom>
+                  </pic:spPr>
+                </pic:pic>
+              </a:graphicData>
+            </a:graphic>
+          </wp:inline>
+        </w:drawing>
+      </w:r>
+    </w:p>
+    <w:p>
+      <w:pPr>
+        <w:rPr>
+          <w:noProof/>
+          <w:lang w:val="es-ES"/>
+        </w:rPr>
+      </w:pPr>
+    </w:p>
+    <w:p>
+      <w:pPr>
+        <w:rPr>
+          <w:lang w:val="es-ES"/>
+        </w:rPr>
+      </w:pPr>
+      <w:r>
+        <w:rPr>
+          <w:noProof/>
+          <w:lang w:val="es-ES"/>
+        </w:rPr>
+        <w:drawing>
+          <wp:inline distT="0" distB="0" distL="0" distR="0" wp14:anchorId="32EA7FBF" wp14:editId="333C5B0D">
+            <wp:extent cx="5400040" cy="3037293"/>
+            <wp:effectExtent l="0" t="0" r="0" b="0"/>
+            <wp:docPr id="2" name="Picture 2"/>
+            <wp:cNvGraphicFramePr>
+              <a:graphicFrameLocks xmlns:a="http://schemas.openxmlformats.org/drawingml/2006/main" noChangeAspect="1"/>
+            </wp:cNvGraphicFramePr>
+            <a:graphic xmlns:a="http://schemas.openxmlformats.org/drawingml/2006/main">
+              <a:graphicData uri="http://schemas.openxmlformats.org/drawingml/2006/picture">
+                <pic:pic xmlns:pic="http://schemas.openxmlformats.org/drawingml/2006/picture">
+                  <pic:nvPicPr>
+                    <pic:cNvPr id="0" name=""/>
+                    <pic:cNvPicPr/>
+                  </pic:nvPicPr>
+                  <pic:blipFill>
+                    <a:blip r:embed="rId12"/>
+                    <a:stretch>
+                      <a:fillRect/>
+                    </a:stretch>
+                  </pic:blipFill>
+                  <pic:spPr>
+                    <a:xfrm>
+                      <a:off x="0" y="0"/>
+                      <a:ext cx="5400040" cy="3037293"/>
+                    </a:xfrm>
+                    <a:prstGeom prst="rect">
+                      <a:avLst/>
+                    </a:prstGeom>
+                  </pic:spPr>
+                </pic:pic>
+              </a:graphicData>
+            </a:graphic>
+          </wp:inline>
+        </w:drawing>
+      </w:r>
+    </w:p>
+    <w:p>
+      <w:pPr>
+        <w:rPr>
+          <w:lang w:val="es-ES"/>
+        </w:rPr>
+      </w:pPr>
+    </w:p>
+    <w:p>
+      <w:pPr>
+        <w:rPr>
+          <w:lang w:val="es-ES"/>
+        </w:rPr>
+      </w:pPr>
+      <w:r>
+        <w:rPr>
+          <w:noProof/>
+          <w:lang w:val="es-ES"/>
+        </w:rPr>
+        <w:lastRenderedPageBreak/>
+        <w:drawing>
+          <wp:inline distT="0" distB="0" distL="0" distR="0" wp14:anchorId="47871DB5" wp14:editId="6C3DF370">
+            <wp:extent cx="5400040" cy="3037293"/>
+            <wp:effectExtent l="0" t="0" r="0" b="0"/>
+            <wp:docPr id="3" name="Picture 3"/>
+            <wp:cNvGraphicFramePr>
+              <a:graphicFrameLocks xmlns:a="http://schemas.openxmlformats.org/drawingml/2006/main" noChangeAspect="1"/>
+            </wp:cNvGraphicFramePr>
+            <a:graphic xmlns:a="http://schemas.openxmlformats.org/drawingml/2006/main">
+              <a:graphicData uri="http://schemas.openxmlformats.org/drawingml/2006/picture">
+                <pic:pic xmlns:pic="http://schemas.openxmlformats.org/drawingml/2006/picture">
+                  <pic:nvPicPr>
+                    <pic:cNvPr id="0" name=""/>
+                    <pic:cNvPicPr/>
+                  </pic:nvPicPr>
+                  <pic:blipFill>
+                    <a:blip r:embed="rId13"/>
+                    <a:stretch>
+                      <a:fillRect/>
+                    </a:stretch>
+                  </pic:blipFill>
+                  <pic:spPr>
+                    <a:xfrm>
+                      <a:off x="0" y="0"/>
+                      <a:ext cx="5400040" cy="3037293"/>
+                    </a:xfrm>
+                    <a:prstGeom prst="rect">
+                      <a:avLst/>
+                    </a:prstGeom>
+                  </pic:spPr>
+                </pic:pic>
+              </a:graphicData>
+            </a:graphic>
+          </wp:inline>
+        </w:drawing>
+      </w:r>
       <w:bookmarkStart w:id="0" w:name="_GoBack"/>
       <w:bookmarkEnd w:id="0"/>
     </w:p>
     <w:sectPr>
-      <w:headerReference w:type="default" r:id="rId11"/>
+      <w:headerReference w:type="default" r:id="rId14"/>
       <w:pgSz w:w="11906" w:h="16838"/>
       <w:pgMar w:top="1417" w:right="1701" w:bottom="1417" w:left="1701" w:header="708" w:footer="708" w:gutter="0"/>
       <w:cols w:space="708"/>
@@ -3792,7 +3960,7 @@
               <w:smallCaps/>
               <w:noProof/>
             </w:rPr>
-            <w:t>2</w:t>
+            <w:t>3</w:t>
           </w:r>
           <w:r>
             <w:rPr>
@@ -6656,9 +6824,8 @@
     <w:panose1 w:val="020B0604030504040204"/>
     <w:charset w:val="00"/>
     <w:family w:val="swiss"/>
-    <w:notTrueType/>
     <w:pitch w:val="variable"/>
-    <w:sig w:usb0="00000003" w:usb1="00000000" w:usb2="00000000" w:usb3="00000000" w:csb0="00000001" w:csb1="00000000"/>
+    <w:sig w:usb0="E1002EFF" w:usb1="C000605B" w:usb2="00000029" w:usb3="00000000" w:csb0="000101FF" w:csb1="00000000"/>
   </w:font>
   <w:font w:name="Consolas">
     <w:panose1 w:val="020B0609020204030204"/>
@@ -6707,6 +6874,7 @@
     <w:rsid w:val="007D4E88"/>
     <w:rsid w:val="00967B36"/>
     <w:rsid w:val="00B33047"/>
+    <w:rsid w:val="00C86A1E"/>
     <w:rsid w:val="00CB2397"/>
     <w:rsid w:val="00D9124D"/>
     <w:rsid w:val="00E065F5"/>
@@ -7427,7 +7595,7 @@
 </file>
 
 <file path=customXml/itemProps1.xml><?xml version="1.0" encoding="utf-8"?>
-<ds:datastoreItem xmlns:ds="http://schemas.openxmlformats.org/officeDocument/2006/customXml" ds:itemID="{2A3D4EB2-8068-4072-BA99-B51529D1A2F7}">
+<ds:datastoreItem xmlns:ds="http://schemas.openxmlformats.org/officeDocument/2006/customXml" ds:itemID="{771E994C-D013-4D23-AD2A-8F189D193AEB}">
   <ds:schemaRefs>
     <ds:schemaRef ds:uri="http://schemas.openxmlformats.org/officeDocument/2006/bibliography"/>
   </ds:schemaRefs>

</xml_diff>